<commit_message>
refactor: Remove page loader
run new build
</commit_message>
<xml_diff>
--- a/docs/files/Dewey.docx
+++ b/docs/files/Dewey.docx
@@ -1,6 +1,6 @@
 
 <file path=word/document.xml><?xml version="1.0" encoding="utf-8"?>
-<w:document xmlns:wpc="http://schemas.microsoft.com/office/word/2010/wordprocessingCanvas" xmlns:cx="http://schemas.microsoft.com/office/drawing/2014/chartex" xmlns:cx1="http://schemas.microsoft.com/office/drawing/2015/9/8/chartex" xmlns:cx2="http://schemas.microsoft.com/office/drawing/2015/10/21/chartex" xmlns:cx3="http://schemas.microsoft.com/office/drawing/2016/5/9/chartex" xmlns:cx4="http://schemas.microsoft.com/office/drawing/2016/5/10/chartex" xmlns:cx5="http://schemas.microsoft.com/office/drawing/2016/5/11/chartex" xmlns:cx6="http://schemas.microsoft.com/office/drawing/2016/5/12/chartex" xmlns:cx7="http://schemas.microsoft.com/office/drawing/2016/5/13/chartex" xmlns:cx8="http://schemas.microsoft.com/office/drawing/2016/5/14/chartex" xmlns:mc="http://schemas.openxmlformats.org/markup-compatibility/2006" xmlns:aink="http://schemas.microsoft.com/office/drawing/2016/ink" xmlns:am3d="http://schemas.microsoft.com/office/drawing/2017/model3d" xmlns:o="urn:schemas-microsoft-com:office:office" xmlns:oel="http://schemas.microsoft.com/office/2019/extlst" xmlns:r="http://schemas.openxmlformats.org/officeDocument/2006/relationships" xmlns:m="http://schemas.openxmlformats.org/officeDocument/2006/math" xmlns:v="urn:schemas-microsoft-com:vml" xmlns:wp14="http://schemas.microsoft.com/office/word/2010/wordprocessingDrawing" xmlns:wp="http://schemas.openxmlformats.org/drawingml/2006/wordprocessingDrawing" xmlns:w10="urn:schemas-microsoft-com:office:word" xmlns:w="http://schemas.openxmlformats.org/wordprocessingml/2006/main" xmlns:w14="http://schemas.microsoft.com/office/word/2010/wordml" xmlns:w15="http://schemas.microsoft.com/office/word/2012/wordml" xmlns:w16cex="http://schemas.microsoft.com/office/word/2018/wordml/cex" xmlns:w16cid="http://schemas.microsoft.com/office/word/2016/wordml/cid" xmlns:w16="http://schemas.microsoft.com/office/word/2018/wordml" xmlns:w16du="http://schemas.microsoft.com/office/word/2023/wordml/word16du" xmlns:w16sdtdh="http://schemas.microsoft.com/office/word/2020/wordml/sdtdatahash" xmlns:w16se="http://schemas.microsoft.com/office/word/2015/wordml/symex" xmlns:wpg="http://schemas.microsoft.com/office/word/2010/wordprocessingGroup" xmlns:wpi="http://schemas.microsoft.com/office/word/2010/wordprocessingInk" xmlns:wne="http://schemas.microsoft.com/office/word/2006/wordml" xmlns:wps="http://schemas.microsoft.com/office/word/2010/wordprocessingShape" mc:Ignorable="w14 w15 w16se w16cid w16 w16cex w16sdtdh w16du wp14">
+<w:document xmlns:wpc="http://schemas.microsoft.com/office/word/2010/wordprocessingCanvas" xmlns:cx="http://schemas.microsoft.com/office/drawing/2014/chartex" xmlns:cx1="http://schemas.microsoft.com/office/drawing/2015/9/8/chartex" xmlns:cx2="http://schemas.microsoft.com/office/drawing/2015/10/21/chartex" xmlns:cx3="http://schemas.microsoft.com/office/drawing/2016/5/9/chartex" xmlns:cx4="http://schemas.microsoft.com/office/drawing/2016/5/10/chartex" xmlns:cx5="http://schemas.microsoft.com/office/drawing/2016/5/11/chartex" xmlns:cx6="http://schemas.microsoft.com/office/drawing/2016/5/12/chartex" xmlns:cx7="http://schemas.microsoft.com/office/drawing/2016/5/13/chartex" xmlns:cx8="http://schemas.microsoft.com/office/drawing/2016/5/14/chartex" xmlns:mc="http://schemas.openxmlformats.org/markup-compatibility/2006" xmlns:aink="http://schemas.microsoft.com/office/drawing/2016/ink" xmlns:am3d="http://schemas.microsoft.com/office/drawing/2017/model3d" xmlns:o="urn:schemas-microsoft-com:office:office" xmlns:oel="http://schemas.microsoft.com/office/2019/extlst" xmlns:r="http://schemas.openxmlformats.org/officeDocument/2006/relationships" xmlns:m="http://schemas.openxmlformats.org/officeDocument/2006/math" xmlns:v="urn:schemas-microsoft-com:vml" xmlns:wp14="http://schemas.microsoft.com/office/word/2010/wordprocessingDrawing" xmlns:wp="http://schemas.openxmlformats.org/drawingml/2006/wordprocessingDrawing" xmlns:w10="urn:schemas-microsoft-com:office:word" xmlns:w="http://schemas.openxmlformats.org/wordprocessingml/2006/main" xmlns:w14="http://schemas.microsoft.com/office/word/2010/wordml" xmlns:w15="http://schemas.microsoft.com/office/word/2012/wordml" xmlns:w16cex="http://schemas.microsoft.com/office/word/2018/wordml/cex" xmlns:w16cid="http://schemas.microsoft.com/office/word/2016/wordml/cid" xmlns:w16="http://schemas.microsoft.com/office/word/2018/wordml" xmlns:w16du="http://schemas.microsoft.com/office/word/2023/wordml/word16du" xmlns:w16sdtdh="http://schemas.microsoft.com/office/word/2020/wordml/sdtdatahash" xmlns:w16sdtfl="http://schemas.microsoft.com/office/word/2024/wordml/sdtformatlock" xmlns:w16se="http://schemas.microsoft.com/office/word/2015/wordml/symex" xmlns:wpg="http://schemas.microsoft.com/office/word/2010/wordprocessingGroup" xmlns:wpi="http://schemas.microsoft.com/office/word/2010/wordprocessingInk" xmlns:wne="http://schemas.microsoft.com/office/word/2006/wordml" xmlns:wps="http://schemas.microsoft.com/office/word/2010/wordprocessingShape" mc:Ignorable="w14 w15 w16se w16cid w16 w16cex w16sdtdh w16sdtfl w16du wp14">
   <w:body>
     <w:p>
       <w:pPr>
@@ -196,6 +196,18 @@
       <w:r>
         <w:t>HTML</w:t>
       </w:r>
+      <w:r>
+        <w:t>/</w:t>
+      </w:r>
+      <w:r>
+        <w:t>CSS</w:t>
+      </w:r>
+      <w:r>
+        <w:t>/</w:t>
+      </w:r>
+      <w:r>
+        <w:t>Sass</w:t>
+      </w:r>
     </w:p>
     <w:p>
       <w:pPr>
@@ -206,7 +218,7 @@
         </w:numPr>
       </w:pPr>
       <w:r>
-        <w:t>CSS</w:t>
+        <w:t>JavaScript</w:t>
       </w:r>
     </w:p>
     <w:p>
@@ -218,55 +230,7 @@
         </w:numPr>
       </w:pPr>
       <w:r>
-        <w:t>Sass</w:t>
-      </w:r>
-    </w:p>
-    <w:p>
-      <w:pPr>
-        <w:pStyle w:val="ListParagraph"/>
-        <w:numPr>
-          <w:ilvl w:val="0"/>
-          <w:numId w:val="13"/>
-        </w:numPr>
-      </w:pPr>
-      <w:r>
-        <w:t>JavaScript</w:t>
-      </w:r>
-    </w:p>
-    <w:p>
-      <w:pPr>
-        <w:pStyle w:val="ListParagraph"/>
-        <w:numPr>
-          <w:ilvl w:val="0"/>
-          <w:numId w:val="13"/>
-        </w:numPr>
-      </w:pPr>
-      <w:r>
-        <w:t>UI/UX</w:t>
-      </w:r>
-    </w:p>
-    <w:p>
-      <w:pPr>
-        <w:pStyle w:val="ListParagraph"/>
-        <w:numPr>
-          <w:ilvl w:val="0"/>
-          <w:numId w:val="13"/>
-        </w:numPr>
-      </w:pPr>
-      <w:r>
         <w:t>React</w:t>
-      </w:r>
-    </w:p>
-    <w:p>
-      <w:pPr>
-        <w:pStyle w:val="ListParagraph"/>
-        <w:numPr>
-          <w:ilvl w:val="0"/>
-          <w:numId w:val="13"/>
-        </w:numPr>
-      </w:pPr>
-      <w:r>
-        <w:t>Git</w:t>
       </w:r>
     </w:p>
     <w:p>
@@ -367,7 +331,7 @@
 </file>
 
 <file path=word/endnotes.xml><?xml version="1.0" encoding="utf-8"?>
-<w:endnotes xmlns:wpc="http://schemas.microsoft.com/office/word/2010/wordprocessingCanvas" xmlns:cx="http://schemas.microsoft.com/office/drawing/2014/chartex" xmlns:cx1="http://schemas.microsoft.com/office/drawing/2015/9/8/chartex" xmlns:cx2="http://schemas.microsoft.com/office/drawing/2015/10/21/chartex" xmlns:cx3="http://schemas.microsoft.com/office/drawing/2016/5/9/chartex" xmlns:cx4="http://schemas.microsoft.com/office/drawing/2016/5/10/chartex" xmlns:cx5="http://schemas.microsoft.com/office/drawing/2016/5/11/chartex" xmlns:cx6="http://schemas.microsoft.com/office/drawing/2016/5/12/chartex" xmlns:cx7="http://schemas.microsoft.com/office/drawing/2016/5/13/chartex" xmlns:cx8="http://schemas.microsoft.com/office/drawing/2016/5/14/chartex" xmlns:mc="http://schemas.openxmlformats.org/markup-compatibility/2006" xmlns:aink="http://schemas.microsoft.com/office/drawing/2016/ink" xmlns:am3d="http://schemas.microsoft.com/office/drawing/2017/model3d" xmlns:o="urn:schemas-microsoft-com:office:office" xmlns:oel="http://schemas.microsoft.com/office/2019/extlst" xmlns:r="http://schemas.openxmlformats.org/officeDocument/2006/relationships" xmlns:m="http://schemas.openxmlformats.org/officeDocument/2006/math" xmlns:v="urn:schemas-microsoft-com:vml" xmlns:wp14="http://schemas.microsoft.com/office/word/2010/wordprocessingDrawing" xmlns:wp="http://schemas.openxmlformats.org/drawingml/2006/wordprocessingDrawing" xmlns:w10="urn:schemas-microsoft-com:office:word" xmlns:w="http://schemas.openxmlformats.org/wordprocessingml/2006/main" xmlns:w14="http://schemas.microsoft.com/office/word/2010/wordml" xmlns:w15="http://schemas.microsoft.com/office/word/2012/wordml" xmlns:w16cex="http://schemas.microsoft.com/office/word/2018/wordml/cex" xmlns:w16cid="http://schemas.microsoft.com/office/word/2016/wordml/cid" xmlns:w16="http://schemas.microsoft.com/office/word/2018/wordml" xmlns:w16du="http://schemas.microsoft.com/office/word/2023/wordml/word16du" xmlns:w16sdtdh="http://schemas.microsoft.com/office/word/2020/wordml/sdtdatahash" xmlns:w16se="http://schemas.microsoft.com/office/word/2015/wordml/symex" xmlns:wpg="http://schemas.microsoft.com/office/word/2010/wordprocessingGroup" xmlns:wpi="http://schemas.microsoft.com/office/word/2010/wordprocessingInk" xmlns:wne="http://schemas.microsoft.com/office/word/2006/wordml" xmlns:wps="http://schemas.microsoft.com/office/word/2010/wordprocessingShape" mc:Ignorable="w14 w15 w16se w16cid w16 w16cex w16sdtdh w16du wp14">
+<w:endnotes xmlns:wpc="http://schemas.microsoft.com/office/word/2010/wordprocessingCanvas" xmlns:cx="http://schemas.microsoft.com/office/drawing/2014/chartex" xmlns:cx1="http://schemas.microsoft.com/office/drawing/2015/9/8/chartex" xmlns:cx2="http://schemas.microsoft.com/office/drawing/2015/10/21/chartex" xmlns:cx3="http://schemas.microsoft.com/office/drawing/2016/5/9/chartex" xmlns:cx4="http://schemas.microsoft.com/office/drawing/2016/5/10/chartex" xmlns:cx5="http://schemas.microsoft.com/office/drawing/2016/5/11/chartex" xmlns:cx6="http://schemas.microsoft.com/office/drawing/2016/5/12/chartex" xmlns:cx7="http://schemas.microsoft.com/office/drawing/2016/5/13/chartex" xmlns:cx8="http://schemas.microsoft.com/office/drawing/2016/5/14/chartex" xmlns:mc="http://schemas.openxmlformats.org/markup-compatibility/2006" xmlns:aink="http://schemas.microsoft.com/office/drawing/2016/ink" xmlns:am3d="http://schemas.microsoft.com/office/drawing/2017/model3d" xmlns:o="urn:schemas-microsoft-com:office:office" xmlns:oel="http://schemas.microsoft.com/office/2019/extlst" xmlns:r="http://schemas.openxmlformats.org/officeDocument/2006/relationships" xmlns:m="http://schemas.openxmlformats.org/officeDocument/2006/math" xmlns:v="urn:schemas-microsoft-com:vml" xmlns:wp14="http://schemas.microsoft.com/office/word/2010/wordprocessingDrawing" xmlns:wp="http://schemas.openxmlformats.org/drawingml/2006/wordprocessingDrawing" xmlns:w10="urn:schemas-microsoft-com:office:word" xmlns:w="http://schemas.openxmlformats.org/wordprocessingml/2006/main" xmlns:w14="http://schemas.microsoft.com/office/word/2010/wordml" xmlns:w15="http://schemas.microsoft.com/office/word/2012/wordml" xmlns:w16cex="http://schemas.microsoft.com/office/word/2018/wordml/cex" xmlns:w16cid="http://schemas.microsoft.com/office/word/2016/wordml/cid" xmlns:w16="http://schemas.microsoft.com/office/word/2018/wordml" xmlns:w16du="http://schemas.microsoft.com/office/word/2023/wordml/word16du" xmlns:w16sdtdh="http://schemas.microsoft.com/office/word/2020/wordml/sdtdatahash" xmlns:w16sdtfl="http://schemas.microsoft.com/office/word/2024/wordml/sdtformatlock" xmlns:w16se="http://schemas.microsoft.com/office/word/2015/wordml/symex" xmlns:wpg="http://schemas.microsoft.com/office/word/2010/wordprocessingGroup" xmlns:wpi="http://schemas.microsoft.com/office/word/2010/wordprocessingInk" xmlns:wne="http://schemas.microsoft.com/office/word/2006/wordml" xmlns:wps="http://schemas.microsoft.com/office/word/2010/wordprocessingShape" mc:Ignorable="w14 w15 w16se w16cid w16 w16cex w16sdtdh w16sdtfl w16du wp14">
   <w:endnote w:type="separator" w:id="-1">
     <w:p>
       <w:pPr>
@@ -392,7 +356,7 @@
 </file>
 
 <file path=word/footer1.xml><?xml version="1.0" encoding="utf-8"?>
-<w:ftr xmlns:wpc="http://schemas.microsoft.com/office/word/2010/wordprocessingCanvas" xmlns:cx="http://schemas.microsoft.com/office/drawing/2014/chartex" xmlns:cx1="http://schemas.microsoft.com/office/drawing/2015/9/8/chartex" xmlns:cx2="http://schemas.microsoft.com/office/drawing/2015/10/21/chartex" xmlns:cx3="http://schemas.microsoft.com/office/drawing/2016/5/9/chartex" xmlns:cx4="http://schemas.microsoft.com/office/drawing/2016/5/10/chartex" xmlns:cx5="http://schemas.microsoft.com/office/drawing/2016/5/11/chartex" xmlns:cx6="http://schemas.microsoft.com/office/drawing/2016/5/12/chartex" xmlns:cx7="http://schemas.microsoft.com/office/drawing/2016/5/13/chartex" xmlns:cx8="http://schemas.microsoft.com/office/drawing/2016/5/14/chartex" xmlns:mc="http://schemas.openxmlformats.org/markup-compatibility/2006" xmlns:aink="http://schemas.microsoft.com/office/drawing/2016/ink" xmlns:am3d="http://schemas.microsoft.com/office/drawing/2017/model3d" xmlns:o="urn:schemas-microsoft-com:office:office" xmlns:oel="http://schemas.microsoft.com/office/2019/extlst" xmlns:r="http://schemas.openxmlformats.org/officeDocument/2006/relationships" xmlns:m="http://schemas.openxmlformats.org/officeDocument/2006/math" xmlns:v="urn:schemas-microsoft-com:vml" xmlns:wp14="http://schemas.microsoft.com/office/word/2010/wordprocessingDrawing" xmlns:wp="http://schemas.openxmlformats.org/drawingml/2006/wordprocessingDrawing" xmlns:w10="urn:schemas-microsoft-com:office:word" xmlns:w="http://schemas.openxmlformats.org/wordprocessingml/2006/main" xmlns:w14="http://schemas.microsoft.com/office/word/2010/wordml" xmlns:w15="http://schemas.microsoft.com/office/word/2012/wordml" xmlns:w16cex="http://schemas.microsoft.com/office/word/2018/wordml/cex" xmlns:w16cid="http://schemas.microsoft.com/office/word/2016/wordml/cid" xmlns:w16="http://schemas.microsoft.com/office/word/2018/wordml" xmlns:w16du="http://schemas.microsoft.com/office/word/2023/wordml/word16du" xmlns:w16sdtdh="http://schemas.microsoft.com/office/word/2020/wordml/sdtdatahash" xmlns:w16se="http://schemas.microsoft.com/office/word/2015/wordml/symex" xmlns:wpg="http://schemas.microsoft.com/office/word/2010/wordprocessingGroup" xmlns:wpi="http://schemas.microsoft.com/office/word/2010/wordprocessingInk" xmlns:wne="http://schemas.microsoft.com/office/word/2006/wordml" xmlns:wps="http://schemas.microsoft.com/office/word/2010/wordprocessingShape" mc:Ignorable="w14 w15 w16se w16cid w16 w16cex w16sdtdh w16du wp14">
+<w:ftr xmlns:wpc="http://schemas.microsoft.com/office/word/2010/wordprocessingCanvas" xmlns:cx="http://schemas.microsoft.com/office/drawing/2014/chartex" xmlns:cx1="http://schemas.microsoft.com/office/drawing/2015/9/8/chartex" xmlns:cx2="http://schemas.microsoft.com/office/drawing/2015/10/21/chartex" xmlns:cx3="http://schemas.microsoft.com/office/drawing/2016/5/9/chartex" xmlns:cx4="http://schemas.microsoft.com/office/drawing/2016/5/10/chartex" xmlns:cx5="http://schemas.microsoft.com/office/drawing/2016/5/11/chartex" xmlns:cx6="http://schemas.microsoft.com/office/drawing/2016/5/12/chartex" xmlns:cx7="http://schemas.microsoft.com/office/drawing/2016/5/13/chartex" xmlns:cx8="http://schemas.microsoft.com/office/drawing/2016/5/14/chartex" xmlns:mc="http://schemas.openxmlformats.org/markup-compatibility/2006" xmlns:aink="http://schemas.microsoft.com/office/drawing/2016/ink" xmlns:am3d="http://schemas.microsoft.com/office/drawing/2017/model3d" xmlns:o="urn:schemas-microsoft-com:office:office" xmlns:oel="http://schemas.microsoft.com/office/2019/extlst" xmlns:r="http://schemas.openxmlformats.org/officeDocument/2006/relationships" xmlns:m="http://schemas.openxmlformats.org/officeDocument/2006/math" xmlns:v="urn:schemas-microsoft-com:vml" xmlns:wp14="http://schemas.microsoft.com/office/word/2010/wordprocessingDrawing" xmlns:wp="http://schemas.openxmlformats.org/drawingml/2006/wordprocessingDrawing" xmlns:w10="urn:schemas-microsoft-com:office:word" xmlns:w="http://schemas.openxmlformats.org/wordprocessingml/2006/main" xmlns:w14="http://schemas.microsoft.com/office/word/2010/wordml" xmlns:w15="http://schemas.microsoft.com/office/word/2012/wordml" xmlns:w16cex="http://schemas.microsoft.com/office/word/2018/wordml/cex" xmlns:w16cid="http://schemas.microsoft.com/office/word/2016/wordml/cid" xmlns:w16="http://schemas.microsoft.com/office/word/2018/wordml" xmlns:w16du="http://schemas.microsoft.com/office/word/2023/wordml/word16du" xmlns:w16sdtdh="http://schemas.microsoft.com/office/word/2020/wordml/sdtdatahash" xmlns:w16sdtfl="http://schemas.microsoft.com/office/word/2024/wordml/sdtformatlock" xmlns:w16se="http://schemas.microsoft.com/office/word/2015/wordml/symex" xmlns:wpg="http://schemas.microsoft.com/office/word/2010/wordprocessingGroup" xmlns:wpi="http://schemas.microsoft.com/office/word/2010/wordprocessingInk" xmlns:wne="http://schemas.microsoft.com/office/word/2006/wordml" xmlns:wps="http://schemas.microsoft.com/office/word/2010/wordprocessingShape" mc:Ignorable="w14 w15 w16se w16cid w16 w16cex w16sdtdh w16sdtfl w16du wp14">
   <w:sdt>
     <w:sdtPr>
       <w:id w:val="-26330786"/>
@@ -439,7 +403,7 @@
 </file>
 
 <file path=word/footnotes.xml><?xml version="1.0" encoding="utf-8"?>
-<w:footnotes xmlns:wpc="http://schemas.microsoft.com/office/word/2010/wordprocessingCanvas" xmlns:cx="http://schemas.microsoft.com/office/drawing/2014/chartex" xmlns:cx1="http://schemas.microsoft.com/office/drawing/2015/9/8/chartex" xmlns:cx2="http://schemas.microsoft.com/office/drawing/2015/10/21/chartex" xmlns:cx3="http://schemas.microsoft.com/office/drawing/2016/5/9/chartex" xmlns:cx4="http://schemas.microsoft.com/office/drawing/2016/5/10/chartex" xmlns:cx5="http://schemas.microsoft.com/office/drawing/2016/5/11/chartex" xmlns:cx6="http://schemas.microsoft.com/office/drawing/2016/5/12/chartex" xmlns:cx7="http://schemas.microsoft.com/office/drawing/2016/5/13/chartex" xmlns:cx8="http://schemas.microsoft.com/office/drawing/2016/5/14/chartex" xmlns:mc="http://schemas.openxmlformats.org/markup-compatibility/2006" xmlns:aink="http://schemas.microsoft.com/office/drawing/2016/ink" xmlns:am3d="http://schemas.microsoft.com/office/drawing/2017/model3d" xmlns:o="urn:schemas-microsoft-com:office:office" xmlns:oel="http://schemas.microsoft.com/office/2019/extlst" xmlns:r="http://schemas.openxmlformats.org/officeDocument/2006/relationships" xmlns:m="http://schemas.openxmlformats.org/officeDocument/2006/math" xmlns:v="urn:schemas-microsoft-com:vml" xmlns:wp14="http://schemas.microsoft.com/office/word/2010/wordprocessingDrawing" xmlns:wp="http://schemas.openxmlformats.org/drawingml/2006/wordprocessingDrawing" xmlns:w10="urn:schemas-microsoft-com:office:word" xmlns:w="http://schemas.openxmlformats.org/wordprocessingml/2006/main" xmlns:w14="http://schemas.microsoft.com/office/word/2010/wordml" xmlns:w15="http://schemas.microsoft.com/office/word/2012/wordml" xmlns:w16cex="http://schemas.microsoft.com/office/word/2018/wordml/cex" xmlns:w16cid="http://schemas.microsoft.com/office/word/2016/wordml/cid" xmlns:w16="http://schemas.microsoft.com/office/word/2018/wordml" xmlns:w16du="http://schemas.microsoft.com/office/word/2023/wordml/word16du" xmlns:w16sdtdh="http://schemas.microsoft.com/office/word/2020/wordml/sdtdatahash" xmlns:w16se="http://schemas.microsoft.com/office/word/2015/wordml/symex" xmlns:wpg="http://schemas.microsoft.com/office/word/2010/wordprocessingGroup" xmlns:wpi="http://schemas.microsoft.com/office/word/2010/wordprocessingInk" xmlns:wne="http://schemas.microsoft.com/office/word/2006/wordml" xmlns:wps="http://schemas.microsoft.com/office/word/2010/wordprocessingShape" mc:Ignorable="w14 w15 w16se w16cid w16 w16cex w16sdtdh w16du wp14">
+<w:footnotes xmlns:wpc="http://schemas.microsoft.com/office/word/2010/wordprocessingCanvas" xmlns:cx="http://schemas.microsoft.com/office/drawing/2014/chartex" xmlns:cx1="http://schemas.microsoft.com/office/drawing/2015/9/8/chartex" xmlns:cx2="http://schemas.microsoft.com/office/drawing/2015/10/21/chartex" xmlns:cx3="http://schemas.microsoft.com/office/drawing/2016/5/9/chartex" xmlns:cx4="http://schemas.microsoft.com/office/drawing/2016/5/10/chartex" xmlns:cx5="http://schemas.microsoft.com/office/drawing/2016/5/11/chartex" xmlns:cx6="http://schemas.microsoft.com/office/drawing/2016/5/12/chartex" xmlns:cx7="http://schemas.microsoft.com/office/drawing/2016/5/13/chartex" xmlns:cx8="http://schemas.microsoft.com/office/drawing/2016/5/14/chartex" xmlns:mc="http://schemas.openxmlformats.org/markup-compatibility/2006" xmlns:aink="http://schemas.microsoft.com/office/drawing/2016/ink" xmlns:am3d="http://schemas.microsoft.com/office/drawing/2017/model3d" xmlns:o="urn:schemas-microsoft-com:office:office" xmlns:oel="http://schemas.microsoft.com/office/2019/extlst" xmlns:r="http://schemas.openxmlformats.org/officeDocument/2006/relationships" xmlns:m="http://schemas.openxmlformats.org/officeDocument/2006/math" xmlns:v="urn:schemas-microsoft-com:vml" xmlns:wp14="http://schemas.microsoft.com/office/word/2010/wordprocessingDrawing" xmlns:wp="http://schemas.openxmlformats.org/drawingml/2006/wordprocessingDrawing" xmlns:w10="urn:schemas-microsoft-com:office:word" xmlns:w="http://schemas.openxmlformats.org/wordprocessingml/2006/main" xmlns:w14="http://schemas.microsoft.com/office/word/2010/wordml" xmlns:w15="http://schemas.microsoft.com/office/word/2012/wordml" xmlns:w16cex="http://schemas.microsoft.com/office/word/2018/wordml/cex" xmlns:w16cid="http://schemas.microsoft.com/office/word/2016/wordml/cid" xmlns:w16="http://schemas.microsoft.com/office/word/2018/wordml" xmlns:w16du="http://schemas.microsoft.com/office/word/2023/wordml/word16du" xmlns:w16sdtdh="http://schemas.microsoft.com/office/word/2020/wordml/sdtdatahash" xmlns:w16sdtfl="http://schemas.microsoft.com/office/word/2024/wordml/sdtformatlock" xmlns:w16se="http://schemas.microsoft.com/office/word/2015/wordml/symex" xmlns:wpg="http://schemas.microsoft.com/office/word/2010/wordprocessingGroup" xmlns:wpi="http://schemas.microsoft.com/office/word/2010/wordprocessingInk" xmlns:wne="http://schemas.microsoft.com/office/word/2006/wordml" xmlns:wps="http://schemas.microsoft.com/office/word/2010/wordprocessingShape" mc:Ignorable="w14 w15 w16se w16cid w16 w16cex w16sdtdh w16sdtfl w16du wp14">
   <w:footnote w:type="separator" w:id="-1">
     <w:p>
       <w:pPr>
@@ -464,7 +428,7 @@
 </file>
 
 <file path=word/header1.xml><?xml version="1.0" encoding="utf-8"?>
-<w:hdr xmlns:wpc="http://schemas.microsoft.com/office/word/2010/wordprocessingCanvas" xmlns:cx="http://schemas.microsoft.com/office/drawing/2014/chartex" xmlns:cx1="http://schemas.microsoft.com/office/drawing/2015/9/8/chartex" xmlns:cx2="http://schemas.microsoft.com/office/drawing/2015/10/21/chartex" xmlns:cx3="http://schemas.microsoft.com/office/drawing/2016/5/9/chartex" xmlns:cx4="http://schemas.microsoft.com/office/drawing/2016/5/10/chartex" xmlns:cx5="http://schemas.microsoft.com/office/drawing/2016/5/11/chartex" xmlns:cx6="http://schemas.microsoft.com/office/drawing/2016/5/12/chartex" xmlns:cx7="http://schemas.microsoft.com/office/drawing/2016/5/13/chartex" xmlns:cx8="http://schemas.microsoft.com/office/drawing/2016/5/14/chartex" xmlns:mc="http://schemas.openxmlformats.org/markup-compatibility/2006" xmlns:aink="http://schemas.microsoft.com/office/drawing/2016/ink" xmlns:am3d="http://schemas.microsoft.com/office/drawing/2017/model3d" xmlns:o="urn:schemas-microsoft-com:office:office" xmlns:oel="http://schemas.microsoft.com/office/2019/extlst" xmlns:r="http://schemas.openxmlformats.org/officeDocument/2006/relationships" xmlns:m="http://schemas.openxmlformats.org/officeDocument/2006/math" xmlns:v="urn:schemas-microsoft-com:vml" xmlns:wp14="http://schemas.microsoft.com/office/word/2010/wordprocessingDrawing" xmlns:wp="http://schemas.openxmlformats.org/drawingml/2006/wordprocessingDrawing" xmlns:w10="urn:schemas-microsoft-com:office:word" xmlns:w="http://schemas.openxmlformats.org/wordprocessingml/2006/main" xmlns:w14="http://schemas.microsoft.com/office/word/2010/wordml" xmlns:w15="http://schemas.microsoft.com/office/word/2012/wordml" xmlns:w16cex="http://schemas.microsoft.com/office/word/2018/wordml/cex" xmlns:w16cid="http://schemas.microsoft.com/office/word/2016/wordml/cid" xmlns:w16="http://schemas.microsoft.com/office/word/2018/wordml" xmlns:w16du="http://schemas.microsoft.com/office/word/2023/wordml/word16du" xmlns:w16sdtdh="http://schemas.microsoft.com/office/word/2020/wordml/sdtdatahash" xmlns:w16se="http://schemas.microsoft.com/office/word/2015/wordml/symex" xmlns:wpg="http://schemas.microsoft.com/office/word/2010/wordprocessingGroup" xmlns:wpi="http://schemas.microsoft.com/office/word/2010/wordprocessingInk" xmlns:wne="http://schemas.microsoft.com/office/word/2006/wordml" xmlns:wps="http://schemas.microsoft.com/office/word/2010/wordprocessingShape" mc:Ignorable="w14 w15 w16se w16cid w16 w16cex w16sdtdh w16du wp14">
+<w:hdr xmlns:wpc="http://schemas.microsoft.com/office/word/2010/wordprocessingCanvas" xmlns:cx="http://schemas.microsoft.com/office/drawing/2014/chartex" xmlns:cx1="http://schemas.microsoft.com/office/drawing/2015/9/8/chartex" xmlns:cx2="http://schemas.microsoft.com/office/drawing/2015/10/21/chartex" xmlns:cx3="http://schemas.microsoft.com/office/drawing/2016/5/9/chartex" xmlns:cx4="http://schemas.microsoft.com/office/drawing/2016/5/10/chartex" xmlns:cx5="http://schemas.microsoft.com/office/drawing/2016/5/11/chartex" xmlns:cx6="http://schemas.microsoft.com/office/drawing/2016/5/12/chartex" xmlns:cx7="http://schemas.microsoft.com/office/drawing/2016/5/13/chartex" xmlns:cx8="http://schemas.microsoft.com/office/drawing/2016/5/14/chartex" xmlns:mc="http://schemas.openxmlformats.org/markup-compatibility/2006" xmlns:aink="http://schemas.microsoft.com/office/drawing/2016/ink" xmlns:am3d="http://schemas.microsoft.com/office/drawing/2017/model3d" xmlns:o="urn:schemas-microsoft-com:office:office" xmlns:oel="http://schemas.microsoft.com/office/2019/extlst" xmlns:r="http://schemas.openxmlformats.org/officeDocument/2006/relationships" xmlns:m="http://schemas.openxmlformats.org/officeDocument/2006/math" xmlns:v="urn:schemas-microsoft-com:vml" xmlns:wp14="http://schemas.microsoft.com/office/word/2010/wordprocessingDrawing" xmlns:wp="http://schemas.openxmlformats.org/drawingml/2006/wordprocessingDrawing" xmlns:w10="urn:schemas-microsoft-com:office:word" xmlns:w="http://schemas.openxmlformats.org/wordprocessingml/2006/main" xmlns:w14="http://schemas.microsoft.com/office/word/2010/wordml" xmlns:w15="http://schemas.microsoft.com/office/word/2012/wordml" xmlns:w16cex="http://schemas.microsoft.com/office/word/2018/wordml/cex" xmlns:w16cid="http://schemas.microsoft.com/office/word/2016/wordml/cid" xmlns:w16="http://schemas.microsoft.com/office/word/2018/wordml" xmlns:w16du="http://schemas.microsoft.com/office/word/2023/wordml/word16du" xmlns:w16sdtdh="http://schemas.microsoft.com/office/word/2020/wordml/sdtdatahash" xmlns:w16sdtfl="http://schemas.microsoft.com/office/word/2024/wordml/sdtformatlock" xmlns:w16se="http://schemas.microsoft.com/office/word/2015/wordml/symex" xmlns:wpg="http://schemas.microsoft.com/office/word/2010/wordprocessingGroup" xmlns:wpi="http://schemas.microsoft.com/office/word/2010/wordprocessingInk" xmlns:wne="http://schemas.microsoft.com/office/word/2006/wordml" xmlns:wps="http://schemas.microsoft.com/office/word/2010/wordprocessingShape" mc:Ignorable="w14 w15 w16se w16cid w16 w16cex w16sdtdh w16sdtfl w16du wp14">
   <w:p>
     <w:pPr>
       <w:pStyle w:val="Header"/>
@@ -612,7 +576,7 @@
 </file>
 
 <file path=word/header2.xml><?xml version="1.0" encoding="utf-8"?>
-<w:hdr xmlns:wpc="http://schemas.microsoft.com/office/word/2010/wordprocessingCanvas" xmlns:cx="http://schemas.microsoft.com/office/drawing/2014/chartex" xmlns:cx1="http://schemas.microsoft.com/office/drawing/2015/9/8/chartex" xmlns:cx2="http://schemas.microsoft.com/office/drawing/2015/10/21/chartex" xmlns:cx3="http://schemas.microsoft.com/office/drawing/2016/5/9/chartex" xmlns:cx4="http://schemas.microsoft.com/office/drawing/2016/5/10/chartex" xmlns:cx5="http://schemas.microsoft.com/office/drawing/2016/5/11/chartex" xmlns:cx6="http://schemas.microsoft.com/office/drawing/2016/5/12/chartex" xmlns:cx7="http://schemas.microsoft.com/office/drawing/2016/5/13/chartex" xmlns:cx8="http://schemas.microsoft.com/office/drawing/2016/5/14/chartex" xmlns:mc="http://schemas.openxmlformats.org/markup-compatibility/2006" xmlns:aink="http://schemas.microsoft.com/office/drawing/2016/ink" xmlns:am3d="http://schemas.microsoft.com/office/drawing/2017/model3d" xmlns:o="urn:schemas-microsoft-com:office:office" xmlns:oel="http://schemas.microsoft.com/office/2019/extlst" xmlns:r="http://schemas.openxmlformats.org/officeDocument/2006/relationships" xmlns:m="http://schemas.openxmlformats.org/officeDocument/2006/math" xmlns:v="urn:schemas-microsoft-com:vml" xmlns:wp14="http://schemas.microsoft.com/office/word/2010/wordprocessingDrawing" xmlns:wp="http://schemas.openxmlformats.org/drawingml/2006/wordprocessingDrawing" xmlns:w10="urn:schemas-microsoft-com:office:word" xmlns:w="http://schemas.openxmlformats.org/wordprocessingml/2006/main" xmlns:w14="http://schemas.microsoft.com/office/word/2010/wordml" xmlns:w15="http://schemas.microsoft.com/office/word/2012/wordml" xmlns:w16cex="http://schemas.microsoft.com/office/word/2018/wordml/cex" xmlns:w16cid="http://schemas.microsoft.com/office/word/2016/wordml/cid" xmlns:w16="http://schemas.microsoft.com/office/word/2018/wordml" xmlns:w16du="http://schemas.microsoft.com/office/word/2023/wordml/word16du" xmlns:w16sdtdh="http://schemas.microsoft.com/office/word/2020/wordml/sdtdatahash" xmlns:w16se="http://schemas.microsoft.com/office/word/2015/wordml/symex" xmlns:wpg="http://schemas.microsoft.com/office/word/2010/wordprocessingGroup" xmlns:wpi="http://schemas.microsoft.com/office/word/2010/wordprocessingInk" xmlns:wne="http://schemas.microsoft.com/office/word/2006/wordml" xmlns:wps="http://schemas.microsoft.com/office/word/2010/wordprocessingShape" mc:Ignorable="w14 w15 w16se w16cid w16 w16cex w16sdtdh w16du wp14">
+<w:hdr xmlns:wpc="http://schemas.microsoft.com/office/word/2010/wordprocessingCanvas" xmlns:cx="http://schemas.microsoft.com/office/drawing/2014/chartex" xmlns:cx1="http://schemas.microsoft.com/office/drawing/2015/9/8/chartex" xmlns:cx2="http://schemas.microsoft.com/office/drawing/2015/10/21/chartex" xmlns:cx3="http://schemas.microsoft.com/office/drawing/2016/5/9/chartex" xmlns:cx4="http://schemas.microsoft.com/office/drawing/2016/5/10/chartex" xmlns:cx5="http://schemas.microsoft.com/office/drawing/2016/5/11/chartex" xmlns:cx6="http://schemas.microsoft.com/office/drawing/2016/5/12/chartex" xmlns:cx7="http://schemas.microsoft.com/office/drawing/2016/5/13/chartex" xmlns:cx8="http://schemas.microsoft.com/office/drawing/2016/5/14/chartex" xmlns:mc="http://schemas.openxmlformats.org/markup-compatibility/2006" xmlns:aink="http://schemas.microsoft.com/office/drawing/2016/ink" xmlns:am3d="http://schemas.microsoft.com/office/drawing/2017/model3d" xmlns:o="urn:schemas-microsoft-com:office:office" xmlns:oel="http://schemas.microsoft.com/office/2019/extlst" xmlns:r="http://schemas.openxmlformats.org/officeDocument/2006/relationships" xmlns:m="http://schemas.openxmlformats.org/officeDocument/2006/math" xmlns:v="urn:schemas-microsoft-com:vml" xmlns:wp14="http://schemas.microsoft.com/office/word/2010/wordprocessingDrawing" xmlns:wp="http://schemas.openxmlformats.org/drawingml/2006/wordprocessingDrawing" xmlns:w10="urn:schemas-microsoft-com:office:word" xmlns:w="http://schemas.openxmlformats.org/wordprocessingml/2006/main" xmlns:w14="http://schemas.microsoft.com/office/word/2010/wordml" xmlns:w15="http://schemas.microsoft.com/office/word/2012/wordml" xmlns:w16cex="http://schemas.microsoft.com/office/word/2018/wordml/cex" xmlns:w16cid="http://schemas.microsoft.com/office/word/2016/wordml/cid" xmlns:w16="http://schemas.microsoft.com/office/word/2018/wordml" xmlns:w16du="http://schemas.microsoft.com/office/word/2023/wordml/word16du" xmlns:w16sdtdh="http://schemas.microsoft.com/office/word/2020/wordml/sdtdatahash" xmlns:w16sdtfl="http://schemas.microsoft.com/office/word/2024/wordml/sdtformatlock" xmlns:w16se="http://schemas.microsoft.com/office/word/2015/wordml/symex" xmlns:wpg="http://schemas.microsoft.com/office/word/2010/wordprocessingGroup" xmlns:wpi="http://schemas.microsoft.com/office/word/2010/wordprocessingInk" xmlns:wne="http://schemas.microsoft.com/office/word/2006/wordml" xmlns:wps="http://schemas.microsoft.com/office/word/2010/wordprocessingShape" mc:Ignorable="w14 w15 w16se w16cid w16 w16cex w16sdtdh w16sdtfl w16du wp14">
   <w:p>
     <w:pPr>
       <w:pStyle w:val="Header"/>
@@ -760,7 +724,7 @@
 </file>
 
 <file path=word/numbering.xml><?xml version="1.0" encoding="utf-8"?>
-<w:numbering xmlns:wpc="http://schemas.microsoft.com/office/word/2010/wordprocessingCanvas" xmlns:cx="http://schemas.microsoft.com/office/drawing/2014/chartex" xmlns:cx1="http://schemas.microsoft.com/office/drawing/2015/9/8/chartex" xmlns:cx2="http://schemas.microsoft.com/office/drawing/2015/10/21/chartex" xmlns:cx3="http://schemas.microsoft.com/office/drawing/2016/5/9/chartex" xmlns:cx4="http://schemas.microsoft.com/office/drawing/2016/5/10/chartex" xmlns:cx5="http://schemas.microsoft.com/office/drawing/2016/5/11/chartex" xmlns:cx6="http://schemas.microsoft.com/office/drawing/2016/5/12/chartex" xmlns:cx7="http://schemas.microsoft.com/office/drawing/2016/5/13/chartex" xmlns:cx8="http://schemas.microsoft.com/office/drawing/2016/5/14/chartex" xmlns:mc="http://schemas.openxmlformats.org/markup-compatibility/2006" xmlns:aink="http://schemas.microsoft.com/office/drawing/2016/ink" xmlns:am3d="http://schemas.microsoft.com/office/drawing/2017/model3d" xmlns:o="urn:schemas-microsoft-com:office:office" xmlns:oel="http://schemas.microsoft.com/office/2019/extlst" xmlns:r="http://schemas.openxmlformats.org/officeDocument/2006/relationships" xmlns:m="http://schemas.openxmlformats.org/officeDocument/2006/math" xmlns:v="urn:schemas-microsoft-com:vml" xmlns:wp14="http://schemas.microsoft.com/office/word/2010/wordprocessingDrawing" xmlns:wp="http://schemas.openxmlformats.org/drawingml/2006/wordprocessingDrawing" xmlns:w10="urn:schemas-microsoft-com:office:word" xmlns:w="http://schemas.openxmlformats.org/wordprocessingml/2006/main" xmlns:w14="http://schemas.microsoft.com/office/word/2010/wordml" xmlns:w15="http://schemas.microsoft.com/office/word/2012/wordml" xmlns:w16cex="http://schemas.microsoft.com/office/word/2018/wordml/cex" xmlns:w16cid="http://schemas.microsoft.com/office/word/2016/wordml/cid" xmlns:w16="http://schemas.microsoft.com/office/word/2018/wordml" xmlns:w16du="http://schemas.microsoft.com/office/word/2023/wordml/word16du" xmlns:w16sdtdh="http://schemas.microsoft.com/office/word/2020/wordml/sdtdatahash" xmlns:w16se="http://schemas.microsoft.com/office/word/2015/wordml/symex" xmlns:wpg="http://schemas.microsoft.com/office/word/2010/wordprocessingGroup" xmlns:wpi="http://schemas.microsoft.com/office/word/2010/wordprocessingInk" xmlns:wne="http://schemas.microsoft.com/office/word/2006/wordml" xmlns:wps="http://schemas.microsoft.com/office/word/2010/wordprocessingShape" mc:Ignorable="w14 w15 w16se w16cid w16 w16cex w16sdtdh w16du wp14">
+<w:numbering xmlns:wpc="http://schemas.microsoft.com/office/word/2010/wordprocessingCanvas" xmlns:cx="http://schemas.microsoft.com/office/drawing/2014/chartex" xmlns:cx1="http://schemas.microsoft.com/office/drawing/2015/9/8/chartex" xmlns:cx2="http://schemas.microsoft.com/office/drawing/2015/10/21/chartex" xmlns:cx3="http://schemas.microsoft.com/office/drawing/2016/5/9/chartex" xmlns:cx4="http://schemas.microsoft.com/office/drawing/2016/5/10/chartex" xmlns:cx5="http://schemas.microsoft.com/office/drawing/2016/5/11/chartex" xmlns:cx6="http://schemas.microsoft.com/office/drawing/2016/5/12/chartex" xmlns:cx7="http://schemas.microsoft.com/office/drawing/2016/5/13/chartex" xmlns:cx8="http://schemas.microsoft.com/office/drawing/2016/5/14/chartex" xmlns:mc="http://schemas.openxmlformats.org/markup-compatibility/2006" xmlns:aink="http://schemas.microsoft.com/office/drawing/2016/ink" xmlns:am3d="http://schemas.microsoft.com/office/drawing/2017/model3d" xmlns:o="urn:schemas-microsoft-com:office:office" xmlns:oel="http://schemas.microsoft.com/office/2019/extlst" xmlns:r="http://schemas.openxmlformats.org/officeDocument/2006/relationships" xmlns:m="http://schemas.openxmlformats.org/officeDocument/2006/math" xmlns:v="urn:schemas-microsoft-com:vml" xmlns:wp14="http://schemas.microsoft.com/office/word/2010/wordprocessingDrawing" xmlns:wp="http://schemas.openxmlformats.org/drawingml/2006/wordprocessingDrawing" xmlns:w10="urn:schemas-microsoft-com:office:word" xmlns:w="http://schemas.openxmlformats.org/wordprocessingml/2006/main" xmlns:w14="http://schemas.microsoft.com/office/word/2010/wordml" xmlns:w15="http://schemas.microsoft.com/office/word/2012/wordml" xmlns:w16cex="http://schemas.microsoft.com/office/word/2018/wordml/cex" xmlns:w16cid="http://schemas.microsoft.com/office/word/2016/wordml/cid" xmlns:w16="http://schemas.microsoft.com/office/word/2018/wordml" xmlns:w16du="http://schemas.microsoft.com/office/word/2023/wordml/word16du" xmlns:w16sdtdh="http://schemas.microsoft.com/office/word/2020/wordml/sdtdatahash" xmlns:w16sdtfl="http://schemas.microsoft.com/office/word/2024/wordml/sdtformatlock" xmlns:w16se="http://schemas.microsoft.com/office/word/2015/wordml/symex" xmlns:wpg="http://schemas.microsoft.com/office/word/2010/wordprocessingGroup" xmlns:wpi="http://schemas.microsoft.com/office/word/2010/wordprocessingInk" xmlns:wne="http://schemas.microsoft.com/office/word/2006/wordml" xmlns:wps="http://schemas.microsoft.com/office/word/2010/wordprocessingShape" mc:Ignorable="w14 w15 w16se w16cid w16 w16cex w16sdtdh w16sdtfl w16du wp14">
   <w:abstractNum w:abstractNumId="0" w15:restartNumberingAfterBreak="0">
     <w:nsid w:val="FFFFFF7C"/>
     <w:multiLevelType w:val="singleLevel"/>
@@ -1327,7 +1291,7 @@
 </file>
 
 <file path=word/styles.xml><?xml version="1.0" encoding="utf-8"?>
-<w:styles xmlns:mc="http://schemas.openxmlformats.org/markup-compatibility/2006" xmlns:r="http://schemas.openxmlformats.org/officeDocument/2006/relationships" xmlns:w="http://schemas.openxmlformats.org/wordprocessingml/2006/main" xmlns:w14="http://schemas.microsoft.com/office/word/2010/wordml" xmlns:w15="http://schemas.microsoft.com/office/word/2012/wordml" xmlns:w16cex="http://schemas.microsoft.com/office/word/2018/wordml/cex" xmlns:w16cid="http://schemas.microsoft.com/office/word/2016/wordml/cid" xmlns:w16="http://schemas.microsoft.com/office/word/2018/wordml" xmlns:w16du="http://schemas.microsoft.com/office/word/2023/wordml/word16du" xmlns:w16sdtdh="http://schemas.microsoft.com/office/word/2020/wordml/sdtdatahash" xmlns:w16se="http://schemas.microsoft.com/office/word/2015/wordml/symex" mc:Ignorable="w14 w15 w16se w16cid w16 w16cex w16sdtdh w16du">
+<w:styles xmlns:mc="http://schemas.openxmlformats.org/markup-compatibility/2006" xmlns:r="http://schemas.openxmlformats.org/officeDocument/2006/relationships" xmlns:w="http://schemas.openxmlformats.org/wordprocessingml/2006/main" xmlns:w14="http://schemas.microsoft.com/office/word/2010/wordml" xmlns:w15="http://schemas.microsoft.com/office/word/2012/wordml" xmlns:w16cex="http://schemas.microsoft.com/office/word/2018/wordml/cex" xmlns:w16cid="http://schemas.microsoft.com/office/word/2016/wordml/cid" xmlns:w16="http://schemas.microsoft.com/office/word/2018/wordml" xmlns:w16du="http://schemas.microsoft.com/office/word/2023/wordml/word16du" xmlns:w16sdtdh="http://schemas.microsoft.com/office/word/2020/wordml/sdtdatahash" xmlns:w16sdtfl="http://schemas.microsoft.com/office/word/2024/wordml/sdtformatlock" xmlns:w16se="http://schemas.microsoft.com/office/word/2015/wordml/symex" mc:Ignorable="w14 w15 w16se w16cid w16 w16cex w16sdtdh w16sdtfl w16du">
   <w:docDefaults>
     <w:rPrDefault>
       <w:rPr>
@@ -2470,7 +2434,7 @@
 </file>
 
 <file path=word/glossary/document.xml><?xml version="1.0" encoding="utf-8"?>
-<w:glossaryDocument xmlns:wpc="http://schemas.microsoft.com/office/word/2010/wordprocessingCanvas" xmlns:cx="http://schemas.microsoft.com/office/drawing/2014/chartex" xmlns:cx1="http://schemas.microsoft.com/office/drawing/2015/9/8/chartex" xmlns:cx2="http://schemas.microsoft.com/office/drawing/2015/10/21/chartex" xmlns:cx3="http://schemas.microsoft.com/office/drawing/2016/5/9/chartex" xmlns:cx4="http://schemas.microsoft.com/office/drawing/2016/5/10/chartex" xmlns:cx5="http://schemas.microsoft.com/office/drawing/2016/5/11/chartex" xmlns:cx6="http://schemas.microsoft.com/office/drawing/2016/5/12/chartex" xmlns:cx7="http://schemas.microsoft.com/office/drawing/2016/5/13/chartex" xmlns:cx8="http://schemas.microsoft.com/office/drawing/2016/5/14/chartex" xmlns:mc="http://schemas.openxmlformats.org/markup-compatibility/2006" xmlns:aink="http://schemas.microsoft.com/office/drawing/2016/ink" xmlns:am3d="http://schemas.microsoft.com/office/drawing/2017/model3d" xmlns:o="urn:schemas-microsoft-com:office:office" xmlns:oel="http://schemas.microsoft.com/office/2019/extlst" xmlns:r="http://schemas.openxmlformats.org/officeDocument/2006/relationships" xmlns:m="http://schemas.openxmlformats.org/officeDocument/2006/math" xmlns:v="urn:schemas-microsoft-com:vml" xmlns:wp14="http://schemas.microsoft.com/office/word/2010/wordprocessingDrawing" xmlns:wp="http://schemas.openxmlformats.org/drawingml/2006/wordprocessingDrawing" xmlns:w10="urn:schemas-microsoft-com:office:word" xmlns:w="http://schemas.openxmlformats.org/wordprocessingml/2006/main" xmlns:w14="http://schemas.microsoft.com/office/word/2010/wordml" xmlns:w15="http://schemas.microsoft.com/office/word/2012/wordml" xmlns:w16cex="http://schemas.microsoft.com/office/word/2018/wordml/cex" xmlns:w16cid="http://schemas.microsoft.com/office/word/2016/wordml/cid" xmlns:w16="http://schemas.microsoft.com/office/word/2018/wordml" xmlns:w16du="http://schemas.microsoft.com/office/word/2023/wordml/word16du" xmlns:w16sdtdh="http://schemas.microsoft.com/office/word/2020/wordml/sdtdatahash" xmlns:w16se="http://schemas.microsoft.com/office/word/2015/wordml/symex" xmlns:wpg="http://schemas.microsoft.com/office/word/2010/wordprocessingGroup" xmlns:wpi="http://schemas.microsoft.com/office/word/2010/wordprocessingInk" xmlns:wne="http://schemas.microsoft.com/office/word/2006/wordml" xmlns:wps="http://schemas.microsoft.com/office/word/2010/wordprocessingShape" mc:Ignorable="w14 w15 w16se w16cid w16 w16cex w16sdtdh w16du wp14">
+<w:glossaryDocument xmlns:wpc="http://schemas.microsoft.com/office/word/2010/wordprocessingCanvas" xmlns:cx="http://schemas.microsoft.com/office/drawing/2014/chartex" xmlns:cx1="http://schemas.microsoft.com/office/drawing/2015/9/8/chartex" xmlns:cx2="http://schemas.microsoft.com/office/drawing/2015/10/21/chartex" xmlns:cx3="http://schemas.microsoft.com/office/drawing/2016/5/9/chartex" xmlns:cx4="http://schemas.microsoft.com/office/drawing/2016/5/10/chartex" xmlns:cx5="http://schemas.microsoft.com/office/drawing/2016/5/11/chartex" xmlns:cx6="http://schemas.microsoft.com/office/drawing/2016/5/12/chartex" xmlns:cx7="http://schemas.microsoft.com/office/drawing/2016/5/13/chartex" xmlns:cx8="http://schemas.microsoft.com/office/drawing/2016/5/14/chartex" xmlns:mc="http://schemas.openxmlformats.org/markup-compatibility/2006" xmlns:aink="http://schemas.microsoft.com/office/drawing/2016/ink" xmlns:am3d="http://schemas.microsoft.com/office/drawing/2017/model3d" xmlns:o="urn:schemas-microsoft-com:office:office" xmlns:oel="http://schemas.microsoft.com/office/2019/extlst" xmlns:r="http://schemas.openxmlformats.org/officeDocument/2006/relationships" xmlns:m="http://schemas.openxmlformats.org/officeDocument/2006/math" xmlns:v="urn:schemas-microsoft-com:vml" xmlns:wp14="http://schemas.microsoft.com/office/word/2010/wordprocessingDrawing" xmlns:wp="http://schemas.openxmlformats.org/drawingml/2006/wordprocessingDrawing" xmlns:w10="urn:schemas-microsoft-com:office:word" xmlns:w="http://schemas.openxmlformats.org/wordprocessingml/2006/main" xmlns:w14="http://schemas.microsoft.com/office/word/2010/wordml" xmlns:w15="http://schemas.microsoft.com/office/word/2012/wordml" xmlns:w16cex="http://schemas.microsoft.com/office/word/2018/wordml/cex" xmlns:w16cid="http://schemas.microsoft.com/office/word/2016/wordml/cid" xmlns:w16="http://schemas.microsoft.com/office/word/2018/wordml" xmlns:w16du="http://schemas.microsoft.com/office/word/2023/wordml/word16du" xmlns:w16sdtdh="http://schemas.microsoft.com/office/word/2020/wordml/sdtdatahash" xmlns:w16sdtfl="http://schemas.microsoft.com/office/word/2024/wordml/sdtformatlock" xmlns:w16se="http://schemas.microsoft.com/office/word/2015/wordml/symex" xmlns:wpg="http://schemas.microsoft.com/office/word/2010/wordprocessingGroup" xmlns:wpi="http://schemas.microsoft.com/office/word/2010/wordprocessingInk" xmlns:wne="http://schemas.microsoft.com/office/word/2006/wordml" xmlns:wps="http://schemas.microsoft.com/office/word/2010/wordprocessingShape" mc:Ignorable="w14 w15 w16se w16cid w16 w16cex w16sdtdh w16sdtfl w16du wp14">
   <w:docParts>
     <w:docPart>
       <w:docPartPr>
@@ -2503,7 +2467,7 @@
 </file>
 
 <file path=word/glossary/fontTable.xml><?xml version="1.0" encoding="utf-8"?>
-<w:fonts xmlns:mc="http://schemas.openxmlformats.org/markup-compatibility/2006" xmlns:r="http://schemas.openxmlformats.org/officeDocument/2006/relationships" xmlns:w="http://schemas.openxmlformats.org/wordprocessingml/2006/main" xmlns:w14="http://schemas.microsoft.com/office/word/2010/wordml" xmlns:w15="http://schemas.microsoft.com/office/word/2012/wordml" xmlns:w16cex="http://schemas.microsoft.com/office/word/2018/wordml/cex" xmlns:w16cid="http://schemas.microsoft.com/office/word/2016/wordml/cid" xmlns:w16="http://schemas.microsoft.com/office/word/2018/wordml" xmlns:w16du="http://schemas.microsoft.com/office/word/2023/wordml/word16du" xmlns:w16sdtdh="http://schemas.microsoft.com/office/word/2020/wordml/sdtdatahash" xmlns:w16se="http://schemas.microsoft.com/office/word/2015/wordml/symex" mc:Ignorable="w14 w15 w16se w16cid w16 w16cex w16sdtdh w16du">
+<w:fonts xmlns:mc="http://schemas.openxmlformats.org/markup-compatibility/2006" xmlns:r="http://schemas.openxmlformats.org/officeDocument/2006/relationships" xmlns:w="http://schemas.openxmlformats.org/wordprocessingml/2006/main" xmlns:w14="http://schemas.microsoft.com/office/word/2010/wordml" xmlns:w15="http://schemas.microsoft.com/office/word/2012/wordml" xmlns:w16cex="http://schemas.microsoft.com/office/word/2018/wordml/cex" xmlns:w16cid="http://schemas.microsoft.com/office/word/2016/wordml/cid" xmlns:w16="http://schemas.microsoft.com/office/word/2018/wordml" xmlns:w16du="http://schemas.microsoft.com/office/word/2023/wordml/word16du" xmlns:w16sdtdh="http://schemas.microsoft.com/office/word/2020/wordml/sdtdatahash" xmlns:w16sdtfl="http://schemas.microsoft.com/office/word/2024/wordml/sdtformatlock" xmlns:w16se="http://schemas.microsoft.com/office/word/2015/wordml/symex" mc:Ignorable="w14 w15 w16se w16cid w16 w16cex w16sdtdh w16sdtfl w16du">
   <w:font w:name="Symbol">
     <w:panose1 w:val="05050102010706020507"/>
     <w:charset w:val="02"/>
@@ -2557,7 +2521,7 @@
 </file>
 
 <file path=word/glossary/settings.xml><?xml version="1.0" encoding="utf-8"?>
-<w:settings xmlns:mc="http://schemas.openxmlformats.org/markup-compatibility/2006" xmlns:o="urn:schemas-microsoft-com:office:office" xmlns:r="http://schemas.openxmlformats.org/officeDocument/2006/relationships" xmlns:m="http://schemas.openxmlformats.org/officeDocument/2006/math" xmlns:v="urn:schemas-microsoft-com:vml" xmlns:w10="urn:schemas-microsoft-com:office:word" xmlns:w="http://schemas.openxmlformats.org/wordprocessingml/2006/main" xmlns:w14="http://schemas.microsoft.com/office/word/2010/wordml" xmlns:w15="http://schemas.microsoft.com/office/word/2012/wordml" xmlns:w16cex="http://schemas.microsoft.com/office/word/2018/wordml/cex" xmlns:w16cid="http://schemas.microsoft.com/office/word/2016/wordml/cid" xmlns:w16="http://schemas.microsoft.com/office/word/2018/wordml" xmlns:w16du="http://schemas.microsoft.com/office/word/2023/wordml/word16du" xmlns:w16sdtdh="http://schemas.microsoft.com/office/word/2020/wordml/sdtdatahash" xmlns:w16se="http://schemas.microsoft.com/office/word/2015/wordml/symex" xmlns:sl="http://schemas.openxmlformats.org/schemaLibrary/2006/main" mc:Ignorable="w14 w15 w16se w16cid w16 w16cex w16sdtdh w16du">
+<w:settings xmlns:mc="http://schemas.openxmlformats.org/markup-compatibility/2006" xmlns:o="urn:schemas-microsoft-com:office:office" xmlns:r="http://schemas.openxmlformats.org/officeDocument/2006/relationships" xmlns:m="http://schemas.openxmlformats.org/officeDocument/2006/math" xmlns:v="urn:schemas-microsoft-com:vml" xmlns:w10="urn:schemas-microsoft-com:office:word" xmlns:w="http://schemas.openxmlformats.org/wordprocessingml/2006/main" xmlns:w14="http://schemas.microsoft.com/office/word/2010/wordml" xmlns:w15="http://schemas.microsoft.com/office/word/2012/wordml" xmlns:w16cex="http://schemas.microsoft.com/office/word/2018/wordml/cex" xmlns:w16cid="http://schemas.microsoft.com/office/word/2016/wordml/cid" xmlns:w16="http://schemas.microsoft.com/office/word/2018/wordml" xmlns:w16du="http://schemas.microsoft.com/office/word/2023/wordml/word16du" xmlns:w16sdtdh="http://schemas.microsoft.com/office/word/2020/wordml/sdtdatahash" xmlns:w16sdtfl="http://schemas.microsoft.com/office/word/2024/wordml/sdtformatlock" xmlns:w16se="http://schemas.microsoft.com/office/word/2015/wordml/symex" xmlns:sl="http://schemas.openxmlformats.org/schemaLibrary/2006/main" mc:Ignorable="w14 w15 w16se w16cid w16 w16cex w16sdtdh w16sdtfl w16du">
   <w:view w:val="normal"/>
   <w:defaultTabStop w:val="720"/>
   <w:characterSpacingControl w:val="doNotCompress"/>
@@ -2573,9 +2537,11 @@
   <w:rsids>
     <w:rsidRoot w:val="004D51FE"/>
     <w:rsid w:val="004D51FE"/>
+    <w:rsid w:val="004D697B"/>
     <w:rsid w:val="004F720C"/>
     <w:rsid w:val="00540866"/>
     <w:rsid w:val="005C3346"/>
+    <w:rsid w:val="007F55AD"/>
     <w:rsid w:val="008A7B13"/>
     <w:rsid w:val="00DC57BC"/>
     <w:rsid w:val="00E50AF6"/>
@@ -2604,7 +2570,7 @@
 </file>
 
 <file path=word/glossary/styles.xml><?xml version="1.0" encoding="utf-8"?>
-<w:styles xmlns:mc="http://schemas.openxmlformats.org/markup-compatibility/2006" xmlns:r="http://schemas.openxmlformats.org/officeDocument/2006/relationships" xmlns:w="http://schemas.openxmlformats.org/wordprocessingml/2006/main" xmlns:w14="http://schemas.microsoft.com/office/word/2010/wordml" xmlns:w15="http://schemas.microsoft.com/office/word/2012/wordml" xmlns:w16cex="http://schemas.microsoft.com/office/word/2018/wordml/cex" xmlns:w16cid="http://schemas.microsoft.com/office/word/2016/wordml/cid" xmlns:w16="http://schemas.microsoft.com/office/word/2018/wordml" xmlns:w16du="http://schemas.microsoft.com/office/word/2023/wordml/word16du" xmlns:w16sdtdh="http://schemas.microsoft.com/office/word/2020/wordml/sdtdatahash" xmlns:w16se="http://schemas.microsoft.com/office/word/2015/wordml/symex" mc:Ignorable="w14 w15 w16se w16cid w16 w16cex w16sdtdh w16du">
+<w:styles xmlns:mc="http://schemas.openxmlformats.org/markup-compatibility/2006" xmlns:r="http://schemas.openxmlformats.org/officeDocument/2006/relationships" xmlns:w="http://schemas.openxmlformats.org/wordprocessingml/2006/main" xmlns:w14="http://schemas.microsoft.com/office/word/2010/wordml" xmlns:w15="http://schemas.microsoft.com/office/word/2012/wordml" xmlns:w16cex="http://schemas.microsoft.com/office/word/2018/wordml/cex" xmlns:w16cid="http://schemas.microsoft.com/office/word/2016/wordml/cid" xmlns:w16="http://schemas.microsoft.com/office/word/2018/wordml" xmlns:w16du="http://schemas.microsoft.com/office/word/2023/wordml/word16du" xmlns:w16sdtdh="http://schemas.microsoft.com/office/word/2020/wordml/sdtdatahash" xmlns:w16sdtfl="http://schemas.microsoft.com/office/word/2024/wordml/sdtformatlock" xmlns:w16se="http://schemas.microsoft.com/office/word/2015/wordml/symex" mc:Ignorable="w14 w15 w16se w16cid w16 w16cex w16sdtdh w16sdtfl w16du">
   <w:docDefaults>
     <w:rPrDefault>
       <w:rPr>
@@ -3034,7 +3000,7 @@
 </file>
 
 <file path=word/glossary/webSettings.xml><?xml version="1.0" encoding="utf-8"?>
-<w:webSettings xmlns:mc="http://schemas.openxmlformats.org/markup-compatibility/2006" xmlns:r="http://schemas.openxmlformats.org/officeDocument/2006/relationships" xmlns:w="http://schemas.openxmlformats.org/wordprocessingml/2006/main" xmlns:w14="http://schemas.microsoft.com/office/word/2010/wordml" xmlns:w15="http://schemas.microsoft.com/office/word/2012/wordml" xmlns:w16cex="http://schemas.microsoft.com/office/word/2018/wordml/cex" xmlns:w16cid="http://schemas.microsoft.com/office/word/2016/wordml/cid" xmlns:w16="http://schemas.microsoft.com/office/word/2018/wordml" xmlns:w16du="http://schemas.microsoft.com/office/word/2023/wordml/word16du" xmlns:w16sdtdh="http://schemas.microsoft.com/office/word/2020/wordml/sdtdatahash" xmlns:w16se="http://schemas.microsoft.com/office/word/2015/wordml/symex" mc:Ignorable="w14 w15 w16se w16cid w16 w16cex w16sdtdh w16du">
+<w:webSettings xmlns:mc="http://schemas.openxmlformats.org/markup-compatibility/2006" xmlns:r="http://schemas.openxmlformats.org/officeDocument/2006/relationships" xmlns:w="http://schemas.openxmlformats.org/wordprocessingml/2006/main" xmlns:w14="http://schemas.microsoft.com/office/word/2010/wordml" xmlns:w15="http://schemas.microsoft.com/office/word/2012/wordml" xmlns:w16cex="http://schemas.microsoft.com/office/word/2018/wordml/cex" xmlns:w16cid="http://schemas.microsoft.com/office/word/2016/wordml/cid" xmlns:w16="http://schemas.microsoft.com/office/word/2018/wordml" xmlns:w16du="http://schemas.microsoft.com/office/word/2023/wordml/word16du" xmlns:w16sdtdh="http://schemas.microsoft.com/office/word/2020/wordml/sdtdatahash" xmlns:w16sdtfl="http://schemas.microsoft.com/office/word/2024/wordml/sdtformatlock" xmlns:w16se="http://schemas.microsoft.com/office/word/2015/wordml/symex" mc:Ignorable="w14 w15 w16se w16cid w16 w16cex w16sdtdh w16sdtfl w16du">
   <w:optimizeForBrowser/>
   <w:allowPNG/>
 </w:webSettings>

</xml_diff>